<commit_message>
add initial wireframe psd file
</commit_message>
<xml_diff>
--- a/Documentation.docx
+++ b/Documentation.docx
@@ -1,6 +1,6 @@
 
 <file path=word/document.xml><?xml version="1.0" encoding="utf-8"?>
-<w:document xmlns:wpc="http://schemas.microsoft.com/office/word/2010/wordprocessingCanvas" xmlns:cx="http://schemas.microsoft.com/office/drawing/2014/chartex" xmlns:cx1="http://schemas.microsoft.com/office/drawing/2015/9/8/chartex" xmlns:cx2="http://schemas.microsoft.com/office/drawing/2015/10/21/chartex" xmlns:cx3="http://schemas.microsoft.com/office/drawing/2016/5/9/chartex" xmlns:cx4="http://schemas.microsoft.com/office/drawing/2016/5/10/chartex" xmlns:cx5="http://schemas.microsoft.com/office/drawing/2016/5/11/chartex" xmlns:cx6="http://schemas.microsoft.com/office/drawing/2016/5/12/chartex" xmlns:cx7="http://schemas.microsoft.com/office/drawing/2016/5/13/chartex" xmlns:cx8="http://schemas.microsoft.com/office/drawing/2016/5/14/chartex" xmlns:mc="http://schemas.openxmlformats.org/markup-compatibility/2006" xmlns:aink="http://schemas.microsoft.com/office/drawing/2016/ink" xmlns:am3d="http://schemas.microsoft.com/office/drawing/2017/model3d" xmlns:o="urn:schemas-microsoft-com:office:office" xmlns:oel="http://schemas.microsoft.com/office/2019/extlst" xmlns:r="http://schemas.openxmlformats.org/officeDocument/2006/relationships" xmlns:m="http://schemas.openxmlformats.org/officeDocument/2006/math" xmlns:v="urn:schemas-microsoft-com:vml" xmlns:wp14="http://schemas.microsoft.com/office/word/2010/wordprocessingDrawing" xmlns:wp="http://schemas.openxmlformats.org/drawingml/2006/wordprocessingDrawing" xmlns:w10="urn:schemas-microsoft-com:office:word" xmlns:w="http://schemas.openxmlformats.org/wordprocessingml/2006/main" xmlns:w14="http://schemas.microsoft.com/office/word/2010/wordml" xmlns:w15="http://schemas.microsoft.com/office/word/2012/wordml" xmlns:w16cex="http://schemas.microsoft.com/office/word/2018/wordml/cex" xmlns:w16cid="http://schemas.microsoft.com/office/word/2016/wordml/cid" xmlns:w16="http://schemas.microsoft.com/office/word/2018/wordml" xmlns:w16du="http://schemas.microsoft.com/office/word/2023/wordml/word16du" xmlns:w16sdtdh="http://schemas.microsoft.com/office/word/2020/wordml/sdtdatahash" xmlns:w16se="http://schemas.microsoft.com/office/word/2015/wordml/symex" xmlns:wpg="http://schemas.microsoft.com/office/word/2010/wordprocessingGroup" xmlns:wpi="http://schemas.microsoft.com/office/word/2010/wordprocessingInk" xmlns:wne="http://schemas.microsoft.com/office/word/2006/wordml" xmlns:wps="http://schemas.microsoft.com/office/word/2010/wordprocessingShape" mc:Ignorable="w14 w15 w16se w16cid w16 w16cex w16sdtdh wp14">
+<w:document xmlns:wpc="http://schemas.microsoft.com/office/word/2010/wordprocessingCanvas" xmlns:cx="http://schemas.microsoft.com/office/drawing/2014/chartex" xmlns:cx1="http://schemas.microsoft.com/office/drawing/2015/9/8/chartex" xmlns:cx2="http://schemas.microsoft.com/office/drawing/2015/10/21/chartex" xmlns:cx3="http://schemas.microsoft.com/office/drawing/2016/5/9/chartex" xmlns:cx4="http://schemas.microsoft.com/office/drawing/2016/5/10/chartex" xmlns:cx5="http://schemas.microsoft.com/office/drawing/2016/5/11/chartex" xmlns:cx6="http://schemas.microsoft.com/office/drawing/2016/5/12/chartex" xmlns:cx7="http://schemas.microsoft.com/office/drawing/2016/5/13/chartex" xmlns:cx8="http://schemas.microsoft.com/office/drawing/2016/5/14/chartex" xmlns:mc="http://schemas.openxmlformats.org/markup-compatibility/2006" xmlns:aink="http://schemas.microsoft.com/office/drawing/2016/ink" xmlns:am3d="http://schemas.microsoft.com/office/drawing/2017/model3d" xmlns:o="urn:schemas-microsoft-com:office:office" xmlns:oel="http://schemas.microsoft.com/office/2019/extlst" xmlns:r="http://schemas.openxmlformats.org/officeDocument/2006/relationships" xmlns:m="http://schemas.openxmlformats.org/officeDocument/2006/math" xmlns:v="urn:schemas-microsoft-com:vml" xmlns:wp14="http://schemas.microsoft.com/office/word/2010/wordprocessingDrawing" xmlns:wp="http://schemas.openxmlformats.org/drawingml/2006/wordprocessingDrawing" xmlns:w10="urn:schemas-microsoft-com:office:word" xmlns:w="http://schemas.openxmlformats.org/wordprocessingml/2006/main" xmlns:w14="http://schemas.microsoft.com/office/word/2010/wordml" xmlns:w15="http://schemas.microsoft.com/office/word/2012/wordml" xmlns:w16cex="http://schemas.microsoft.com/office/word/2018/wordml/cex" xmlns:w16cid="http://schemas.microsoft.com/office/word/2016/wordml/cid" xmlns:w16="http://schemas.microsoft.com/office/word/2018/wordml" xmlns:w16sdtdh="http://schemas.microsoft.com/office/word/2020/wordml/sdtdatahash" xmlns:w16se="http://schemas.microsoft.com/office/word/2015/wordml/symex" xmlns:wpg="http://schemas.microsoft.com/office/word/2010/wordprocessingGroup" xmlns:wpi="http://schemas.microsoft.com/office/word/2010/wordprocessingInk" xmlns:wne="http://schemas.microsoft.com/office/word/2006/wordml" xmlns:wps="http://schemas.microsoft.com/office/word/2010/wordprocessingShape" mc:Ignorable="w14 w15 w16se w16cid w16 w16cex w16sdtdh wp14">
   <w:body>
     <w:sdt>
       <w:sdtPr>
@@ -430,7 +430,6 @@
                                     <w:dataBinding w:prefixMappings="xmlns:ns0='http://schemas.openxmlformats.org/officeDocument/2006/extended-properties' " w:xpath="/ns0:Properties[1]/ns0:Company[1]" w:storeItemID="{6668398D-A668-4E3E-A5EB-62B293D839F1}"/>
                                     <w:text/>
                                   </w:sdtPr>
-                                  <w:sdtEndPr/>
                                   <w:sdtContent>
                                     <w:r>
                                       <w:rPr>
@@ -456,7 +455,6 @@
                                   <w:dataBinding w:prefixMappings="xmlns:ns0='http://purl.org/dc/elements/1.1/' xmlns:ns1='http://schemas.openxmlformats.org/package/2006/metadata/core-properties' " w:xpath="/ns1:coreProperties[1]/ns1:category[1]" w:storeItemID="{6C3C8BC8-F283-45AE-878A-BAB7291924A1}"/>
                                   <w:text/>
                                 </w:sdtPr>
-                                <w:sdtEndPr/>
                                 <w:sdtContent>
                                   <w:p>
                                     <w:pPr>
@@ -527,7 +525,6 @@
                               <w:dataBinding w:prefixMappings="xmlns:ns0='http://schemas.openxmlformats.org/officeDocument/2006/extended-properties' " w:xpath="/ns0:Properties[1]/ns0:Company[1]" w:storeItemID="{6668398D-A668-4E3E-A5EB-62B293D839F1}"/>
                               <w:text/>
                             </w:sdtPr>
-                            <w:sdtEndPr/>
                             <w:sdtContent>
                               <w:r>
                                 <w:rPr>
@@ -553,7 +550,6 @@
                             <w:dataBinding w:prefixMappings="xmlns:ns0='http://purl.org/dc/elements/1.1/' xmlns:ns1='http://schemas.openxmlformats.org/package/2006/metadata/core-properties' " w:xpath="/ns1:coreProperties[1]/ns1:category[1]" w:storeItemID="{6C3C8BC8-F283-45AE-878A-BAB7291924A1}"/>
                             <w:text/>
                           </w:sdtPr>
-                          <w:sdtEndPr/>
                           <w:sdtContent>
                             <w:p>
                               <w:pPr>
@@ -1078,7 +1074,7 @@
                   </wp:anchor>
                 </w:drawing>
               </mc:Choice>
-              <mc:Fallback>
+              <mc:Fallback xmlns:w16du="http://schemas.microsoft.com/office/word/2023/wordml/word16du">
                 <w:pict>
                   <v:group w14:anchorId="53088A37" id="Group 2" o:spid="_x0000_s1026" style="position:absolute;margin-left:22.7pt;margin-top:141.8pt;width:432.65pt;height:448.55pt;z-index:-251656192;mso-width-percent:706;mso-height-percent:566;mso-position-horizontal-relative:page;mso-position-vertical-relative:page;mso-width-percent:706;mso-height-percent:566" coordsize="43291,44910" o:gfxdata="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">
                     <o:lock v:ext="edit" aspectratio="t"/>
@@ -1900,19 +1896,34 @@
       <w:r>
         <w:t xml:space="preserve">he application will have two languages available for users which will be English and German, the </w:t>
       </w:r>
-      <w:proofErr w:type="spellStart"/>
-      <w:r>
-        <w:t>multi language</w:t>
-      </w:r>
-      <w:proofErr w:type="spellEnd"/>
-      <w:r>
-        <w:t xml:space="preserve"> translation will include the application only, the quiz questions and topics will not be translated as will be limited to the language in which the user added them. </w:t>
+      <w:r>
+        <w:t>multi-language</w:t>
+      </w:r>
+      <w:r>
+        <w:t xml:space="preserve"> translation will include the application </w:t>
+      </w:r>
+      <w:r>
+        <w:t xml:space="preserve">interface </w:t>
+      </w:r>
+      <w:r>
+        <w:t xml:space="preserve">only, the quiz questions and topics will not be translated </w:t>
+      </w:r>
+      <w:proofErr w:type="gramStart"/>
+      <w:r>
+        <w:t>a</w:t>
+      </w:r>
+      <w:r>
+        <w:t xml:space="preserve">nd </w:t>
+      </w:r>
+      <w:r>
+        <w:t xml:space="preserve"> will</w:t>
+      </w:r>
+      <w:proofErr w:type="gramEnd"/>
+      <w:r>
+        <w:t xml:space="preserve"> be limited to the language in which the user added them. </w:t>
       </w:r>
     </w:p>
     <w:p>
-      <w:pPr>
-        <w:pStyle w:val="Heading2"/>
-      </w:pPr>
       <w:r>
         <w:br/>
       </w:r>
@@ -2211,9 +2222,6 @@
     <w:p/>
     <w:p/>
     <w:p>
-      <w:pPr>
-        <w:pStyle w:val="Heading2"/>
-      </w:pPr>
       <w:r>
         <w:t xml:space="preserve"> </w:t>
       </w:r>
@@ -2238,12 +2246,7 @@
         <w:ind w:left="1080" w:hanging="360"/>
       </w:pPr>
     </w:p>
-    <w:p>
-      <w:pPr>
-        <w:pStyle w:val="Heading1"/>
-        <w:ind w:left="720"/>
-      </w:pPr>
-    </w:p>
+    <w:p/>
     <w:p>
       <w:pPr>
         <w:pStyle w:val="Heading1"/>
@@ -2266,15 +2269,7 @@
         <w:ind w:left="360"/>
       </w:pPr>
       <w:r>
-        <w:t xml:space="preserve">In regards the design of the </w:t>
-      </w:r>
-      <w:proofErr w:type="gramStart"/>
-      <w:r>
-        <w:t>applications</w:t>
-      </w:r>
-      <w:proofErr w:type="gramEnd"/>
-      <w:r>
-        <w:t xml:space="preserve"> user </w:t>
+        <w:t xml:space="preserve">In regards the design of the applications user </w:t>
       </w:r>
       <w:proofErr w:type="gramStart"/>
       <w:r>
@@ -2610,61 +2605,7 @@
         <w:t xml:space="preserve"> </w:t>
       </w:r>
     </w:p>
-    <w:p>
-      <w:r>
-        <w:rPr>
-          <w:noProof/>
-        </w:rPr>
-        <w:drawing>
-          <wp:inline distT="0" distB="0" distL="0" distR="0" wp14:anchorId="15C099DC" wp14:editId="1CDA93FD">
-            <wp:extent cx="1447094" cy="2790825"/>
-            <wp:effectExtent l="0" t="0" r="0" b="0"/>
-            <wp:docPr id="1110753653" name="Picture 1"/>
-            <wp:cNvGraphicFramePr>
-              <a:graphicFrameLocks xmlns:a="http://schemas.openxmlformats.org/drawingml/2006/main" noChangeAspect="1"/>
-            </wp:cNvGraphicFramePr>
-            <a:graphic xmlns:a="http://schemas.openxmlformats.org/drawingml/2006/main">
-              <a:graphicData uri="http://schemas.openxmlformats.org/drawingml/2006/picture">
-                <pic:pic xmlns:pic="http://schemas.openxmlformats.org/drawingml/2006/picture">
-                  <pic:nvPicPr>
-                    <pic:cNvPr id="0" name="Picture 1"/>
-                    <pic:cNvPicPr>
-                      <a:picLocks noChangeAspect="1" noChangeArrowheads="1"/>
-                    </pic:cNvPicPr>
-                  </pic:nvPicPr>
-                  <pic:blipFill>
-                    <a:blip r:embed="rId12" cstate="print">
-                      <a:extLst>
-                        <a:ext uri="{28A0092B-C50C-407E-A947-70E740481C1C}">
-                          <a14:useLocalDpi xmlns:a14="http://schemas.microsoft.com/office/drawing/2010/main" val="0"/>
-                        </a:ext>
-                      </a:extLst>
-                    </a:blip>
-                    <a:srcRect/>
-                    <a:stretch>
-                      <a:fillRect/>
-                    </a:stretch>
-                  </pic:blipFill>
-                  <pic:spPr bwMode="auto">
-                    <a:xfrm>
-                      <a:off x="0" y="0"/>
-                      <a:ext cx="1455111" cy="2806287"/>
-                    </a:xfrm>
-                    <a:prstGeom prst="rect">
-                      <a:avLst/>
-                    </a:prstGeom>
-                    <a:noFill/>
-                    <a:ln>
-                      <a:noFill/>
-                    </a:ln>
-                  </pic:spPr>
-                </pic:pic>
-              </a:graphicData>
-            </a:graphic>
-          </wp:inline>
-        </w:drawing>
-      </w:r>
-    </w:p>
+    <w:p/>
     <w:p>
       <w:pPr>
         <w:pStyle w:val="ListParagraph"/>
@@ -2713,7 +2654,7 @@
 </file>
 
 <file path=word/numbering.xml><?xml version="1.0" encoding="utf-8"?>
-<w:numbering xmlns:wpc="http://schemas.microsoft.com/office/word/2010/wordprocessingCanvas" xmlns:cx="http://schemas.microsoft.com/office/drawing/2014/chartex" xmlns:cx1="http://schemas.microsoft.com/office/drawing/2015/9/8/chartex" xmlns:cx2="http://schemas.microsoft.com/office/drawing/2015/10/21/chartex" xmlns:cx3="http://schemas.microsoft.com/office/drawing/2016/5/9/chartex" xmlns:cx4="http://schemas.microsoft.com/office/drawing/2016/5/10/chartex" xmlns:cx5="http://schemas.microsoft.com/office/drawing/2016/5/11/chartex" xmlns:cx6="http://schemas.microsoft.com/office/drawing/2016/5/12/chartex" xmlns:cx7="http://schemas.microsoft.com/office/drawing/2016/5/13/chartex" xmlns:cx8="http://schemas.microsoft.com/office/drawing/2016/5/14/chartex" xmlns:mc="http://schemas.openxmlformats.org/markup-compatibility/2006" xmlns:aink="http://schemas.microsoft.com/office/drawing/2016/ink" xmlns:am3d="http://schemas.microsoft.com/office/drawing/2017/model3d" xmlns:o="urn:schemas-microsoft-com:office:office" xmlns:oel="http://schemas.microsoft.com/office/2019/extlst" xmlns:r="http://schemas.openxmlformats.org/officeDocument/2006/relationships" xmlns:m="http://schemas.openxmlformats.org/officeDocument/2006/math" xmlns:v="urn:schemas-microsoft-com:vml" xmlns:wp14="http://schemas.microsoft.com/office/word/2010/wordprocessingDrawing" xmlns:wp="http://schemas.openxmlformats.org/drawingml/2006/wordprocessingDrawing" xmlns:w10="urn:schemas-microsoft-com:office:word" xmlns:w="http://schemas.openxmlformats.org/wordprocessingml/2006/main" xmlns:w14="http://schemas.microsoft.com/office/word/2010/wordml" xmlns:w15="http://schemas.microsoft.com/office/word/2012/wordml" xmlns:w16cex="http://schemas.microsoft.com/office/word/2018/wordml/cex" xmlns:w16cid="http://schemas.microsoft.com/office/word/2016/wordml/cid" xmlns:w16="http://schemas.microsoft.com/office/word/2018/wordml" xmlns:w16du="http://schemas.microsoft.com/office/word/2023/wordml/word16du" xmlns:w16sdtdh="http://schemas.microsoft.com/office/word/2020/wordml/sdtdatahash" xmlns:w16se="http://schemas.microsoft.com/office/word/2015/wordml/symex" xmlns:wpg="http://schemas.microsoft.com/office/word/2010/wordprocessingGroup" xmlns:wpi="http://schemas.microsoft.com/office/word/2010/wordprocessingInk" xmlns:wne="http://schemas.microsoft.com/office/word/2006/wordml" xmlns:wps="http://schemas.microsoft.com/office/word/2010/wordprocessingShape" mc:Ignorable="w14 w15 w16se w16cid w16 w16cex w16sdtdh wp14">
+<w:numbering xmlns:wpc="http://schemas.microsoft.com/office/word/2010/wordprocessingCanvas" xmlns:cx="http://schemas.microsoft.com/office/drawing/2014/chartex" xmlns:cx1="http://schemas.microsoft.com/office/drawing/2015/9/8/chartex" xmlns:cx2="http://schemas.microsoft.com/office/drawing/2015/10/21/chartex" xmlns:cx3="http://schemas.microsoft.com/office/drawing/2016/5/9/chartex" xmlns:cx4="http://schemas.microsoft.com/office/drawing/2016/5/10/chartex" xmlns:cx5="http://schemas.microsoft.com/office/drawing/2016/5/11/chartex" xmlns:cx6="http://schemas.microsoft.com/office/drawing/2016/5/12/chartex" xmlns:cx7="http://schemas.microsoft.com/office/drawing/2016/5/13/chartex" xmlns:cx8="http://schemas.microsoft.com/office/drawing/2016/5/14/chartex" xmlns:mc="http://schemas.openxmlformats.org/markup-compatibility/2006" xmlns:aink="http://schemas.microsoft.com/office/drawing/2016/ink" xmlns:am3d="http://schemas.microsoft.com/office/drawing/2017/model3d" xmlns:o="urn:schemas-microsoft-com:office:office" xmlns:oel="http://schemas.microsoft.com/office/2019/extlst" xmlns:r="http://schemas.openxmlformats.org/officeDocument/2006/relationships" xmlns:m="http://schemas.openxmlformats.org/officeDocument/2006/math" xmlns:v="urn:schemas-microsoft-com:vml" xmlns:wp14="http://schemas.microsoft.com/office/word/2010/wordprocessingDrawing" xmlns:wp="http://schemas.openxmlformats.org/drawingml/2006/wordprocessingDrawing" xmlns:w10="urn:schemas-microsoft-com:office:word" xmlns:w="http://schemas.openxmlformats.org/wordprocessingml/2006/main" xmlns:w14="http://schemas.microsoft.com/office/word/2010/wordml" xmlns:w15="http://schemas.microsoft.com/office/word/2012/wordml" xmlns:w16cex="http://schemas.microsoft.com/office/word/2018/wordml/cex" xmlns:w16cid="http://schemas.microsoft.com/office/word/2016/wordml/cid" xmlns:w16="http://schemas.microsoft.com/office/word/2018/wordml" xmlns:w16sdtdh="http://schemas.microsoft.com/office/word/2020/wordml/sdtdatahash" xmlns:w16se="http://schemas.microsoft.com/office/word/2015/wordml/symex" xmlns:wpg="http://schemas.microsoft.com/office/word/2010/wordprocessingGroup" xmlns:wpi="http://schemas.microsoft.com/office/word/2010/wordprocessingInk" xmlns:wne="http://schemas.microsoft.com/office/word/2006/wordml" xmlns:wps="http://schemas.microsoft.com/office/word/2010/wordprocessingShape" mc:Ignorable="w14 w15 w16se w16cid w16 w16cex w16sdtdh wp14">
   <w:abstractNum w:abstractNumId="0" w15:restartNumberingAfterBreak="0">
     <w:nsid w:val="FFFFFF89"/>
     <w:multiLevelType w:val="singleLevel"/>

</xml_diff>

<commit_message>
update documentation with A13 Testing shots
</commit_message>
<xml_diff>
--- a/Documentation.docx
+++ b/Documentation.docx
@@ -1,6 +1,6 @@
 
 <file path=word/document.xml><?xml version="1.0" encoding="utf-8"?>
-<w:document xmlns:wpc="http://schemas.microsoft.com/office/word/2010/wordprocessingCanvas" xmlns:cx="http://schemas.microsoft.com/office/drawing/2014/chartex" xmlns:cx1="http://schemas.microsoft.com/office/drawing/2015/9/8/chartex" xmlns:cx2="http://schemas.microsoft.com/office/drawing/2015/10/21/chartex" xmlns:cx3="http://schemas.microsoft.com/office/drawing/2016/5/9/chartex" xmlns:cx4="http://schemas.microsoft.com/office/drawing/2016/5/10/chartex" xmlns:cx5="http://schemas.microsoft.com/office/drawing/2016/5/11/chartex" xmlns:cx6="http://schemas.microsoft.com/office/drawing/2016/5/12/chartex" xmlns:cx7="http://schemas.microsoft.com/office/drawing/2016/5/13/chartex" xmlns:cx8="http://schemas.microsoft.com/office/drawing/2016/5/14/chartex" xmlns:mc="http://schemas.openxmlformats.org/markup-compatibility/2006" xmlns:aink="http://schemas.microsoft.com/office/drawing/2016/ink" xmlns:am3d="http://schemas.microsoft.com/office/drawing/2017/model3d" xmlns:o="urn:schemas-microsoft-com:office:office" xmlns:oel="http://schemas.microsoft.com/office/2019/extlst" xmlns:r="http://schemas.openxmlformats.org/officeDocument/2006/relationships" xmlns:m="http://schemas.openxmlformats.org/officeDocument/2006/math" xmlns:v="urn:schemas-microsoft-com:vml" xmlns:wp14="http://schemas.microsoft.com/office/word/2010/wordprocessingDrawing" xmlns:wp="http://schemas.openxmlformats.org/drawingml/2006/wordprocessingDrawing" xmlns:w10="urn:schemas-microsoft-com:office:word" xmlns:w="http://schemas.openxmlformats.org/wordprocessingml/2006/main" xmlns:w14="http://schemas.microsoft.com/office/word/2010/wordml" xmlns:w15="http://schemas.microsoft.com/office/word/2012/wordml" xmlns:w16cex="http://schemas.microsoft.com/office/word/2018/wordml/cex" xmlns:w16cid="http://schemas.microsoft.com/office/word/2016/wordml/cid" xmlns:w16="http://schemas.microsoft.com/office/word/2018/wordml" xmlns:w16du="http://schemas.microsoft.com/office/word/2023/wordml/word16du" xmlns:w16sdtdh="http://schemas.microsoft.com/office/word/2020/wordml/sdtdatahash" xmlns:w16se="http://schemas.microsoft.com/office/word/2015/wordml/symex" xmlns:wpg="http://schemas.microsoft.com/office/word/2010/wordprocessingGroup" xmlns:wpi="http://schemas.microsoft.com/office/word/2010/wordprocessingInk" xmlns:wne="http://schemas.microsoft.com/office/word/2006/wordml" xmlns:wps="http://schemas.microsoft.com/office/word/2010/wordprocessingShape" mc:Ignorable="w14 w15 w16se w16cid w16 w16cex w16sdtdh wp14">
+<w:document xmlns:wpc="http://schemas.microsoft.com/office/word/2010/wordprocessingCanvas" xmlns:cx="http://schemas.microsoft.com/office/drawing/2014/chartex" xmlns:cx1="http://schemas.microsoft.com/office/drawing/2015/9/8/chartex" xmlns:cx2="http://schemas.microsoft.com/office/drawing/2015/10/21/chartex" xmlns:cx3="http://schemas.microsoft.com/office/drawing/2016/5/9/chartex" xmlns:cx4="http://schemas.microsoft.com/office/drawing/2016/5/10/chartex" xmlns:cx5="http://schemas.microsoft.com/office/drawing/2016/5/11/chartex" xmlns:cx6="http://schemas.microsoft.com/office/drawing/2016/5/12/chartex" xmlns:cx7="http://schemas.microsoft.com/office/drawing/2016/5/13/chartex" xmlns:cx8="http://schemas.microsoft.com/office/drawing/2016/5/14/chartex" xmlns:mc="http://schemas.openxmlformats.org/markup-compatibility/2006" xmlns:aink="http://schemas.microsoft.com/office/drawing/2016/ink" xmlns:am3d="http://schemas.microsoft.com/office/drawing/2017/model3d" xmlns:o="urn:schemas-microsoft-com:office:office" xmlns:oel="http://schemas.microsoft.com/office/2019/extlst" xmlns:r="http://schemas.openxmlformats.org/officeDocument/2006/relationships" xmlns:m="http://schemas.openxmlformats.org/officeDocument/2006/math" xmlns:v="urn:schemas-microsoft-com:vml" xmlns:wp14="http://schemas.microsoft.com/office/word/2010/wordprocessingDrawing" xmlns:wp="http://schemas.openxmlformats.org/drawingml/2006/wordprocessingDrawing" xmlns:w10="urn:schemas-microsoft-com:office:word" xmlns:w="http://schemas.openxmlformats.org/wordprocessingml/2006/main" xmlns:w14="http://schemas.microsoft.com/office/word/2010/wordml" xmlns:w15="http://schemas.microsoft.com/office/word/2012/wordml" xmlns:w16cex="http://schemas.microsoft.com/office/word/2018/wordml/cex" xmlns:w16cid="http://schemas.microsoft.com/office/word/2016/wordml/cid" xmlns:w16="http://schemas.microsoft.com/office/word/2018/wordml" xmlns:w16sdtdh="http://schemas.microsoft.com/office/word/2020/wordml/sdtdatahash" xmlns:w16se="http://schemas.microsoft.com/office/word/2015/wordml/symex" xmlns:wpg="http://schemas.microsoft.com/office/word/2010/wordprocessingGroup" xmlns:wpi="http://schemas.microsoft.com/office/word/2010/wordprocessingInk" xmlns:wne="http://schemas.microsoft.com/office/word/2006/wordml" xmlns:wps="http://schemas.microsoft.com/office/word/2010/wordprocessingShape" mc:Ignorable="w14 w15 w16se w16cid w16 w16cex w16sdtdh wp14">
   <w:body>
     <w:sdt>
       <w:sdtPr>
@@ -1074,7 +1074,7 @@
                   </wp:anchor>
                 </w:drawing>
               </mc:Choice>
-              <mc:Fallback>
+              <mc:Fallback xmlns:w16du="http://schemas.microsoft.com/office/word/2023/wordml/word16du">
                 <w:pict>
                   <v:group w14:anchorId="53088A37" id="Group 2" o:spid="_x0000_s1026" style="position:absolute;margin-left:22.7pt;margin-top:141.8pt;width:432.65pt;height:448.55pt;z-index:-251656192;mso-width-percent:706;mso-height-percent:566;mso-position-horizontal-relative:page;mso-position-vertical-relative:page;mso-width-percent:706;mso-height-percent:566" coordsize="43291,44910" o:gfxdata="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">
                     <o:lock v:ext="edit" aspectratio="t"/>
@@ -2775,7 +2775,7 @@
         <w:ind w:left="360"/>
       </w:pPr>
       <w:r>
-        <w:object w:dxaOrig="16338" w:dyaOrig="32657" w14:anchorId="4B03038B">
+        <w:object w:dxaOrig="3366" w:dyaOrig="6760" w14:anchorId="4B03038B">
           <v:shapetype id="_x0000_t75" coordsize="21600,21600" o:spt="75" o:preferrelative="t" path="m@4@5l@4@11@9@11@9@5xe" filled="f" stroked="f">
             <v:stroke joinstyle="miter"/>
             <v:formulas>
@@ -2795,10 +2795,10 @@
             <v:path o:extrusionok="f" gradientshapeok="t" o:connecttype="rect"/>
             <o:lock v:ext="edit" aspectratio="t"/>
           </v:shapetype>
-          <v:shape id="_x0000_i1167" type="#_x0000_t75" style="width:168.3pt;height:338pt" o:ole="">
+          <v:shape id="_x0000_i1025" type="#_x0000_t75" style="width:168.3pt;height:338pt" o:ole="">
             <v:imagedata r:id="rId14" o:title=""/>
           </v:shape>
-          <o:OLEObject Type="Embed" ProgID="Unknown" ShapeID="_x0000_i1167" DrawAspect="Content" ObjectID="_1749137178" r:id="rId15"/>
+          <o:OLEObject Type="Embed" ProgID="Unknown" ShapeID="_x0000_i1025" DrawAspect="Content" ObjectID="_1749155239" r:id="rId15"/>
         </w:object>
       </w:r>
     </w:p>
@@ -2856,11 +2856,11 @@
         <w:ind w:left="1080"/>
       </w:pPr>
       <w:r>
-        <w:object w:dxaOrig="16338" w:dyaOrig="32657" w14:anchorId="7D5204A0">
-          <v:shape id="_x0000_i1180" type="#_x0000_t75" style="width:157.65pt;height:315.15pt" o:ole="">
+        <w:object w:dxaOrig="3153" w:dyaOrig="6303" w14:anchorId="7D5204A0">
+          <v:shape id="_x0000_i1026" type="#_x0000_t75" style="width:157.65pt;height:315.15pt" o:ole="">
             <v:imagedata r:id="rId16" o:title=""/>
           </v:shape>
-          <o:OLEObject Type="Embed" ProgID="Unknown" ShapeID="_x0000_i1180" DrawAspect="Content" ObjectID="_1749137179" r:id="rId17"/>
+          <o:OLEObject Type="Embed" ProgID="Unknown" ShapeID="_x0000_i1026" DrawAspect="Content" ObjectID="_1749155240" r:id="rId17"/>
         </w:object>
       </w:r>
       <w:r>
@@ -3429,7 +3429,15 @@
       </w:r>
       <w:proofErr w:type="gramEnd"/>
       <w:r>
-        <w:t xml:space="preserve"> thy choose what to be quizzed on. </w:t>
+        <w:t xml:space="preserve"> </w:t>
+      </w:r>
+      <w:proofErr w:type="gramStart"/>
+      <w:r>
+        <w:t>thy</w:t>
+      </w:r>
+      <w:proofErr w:type="gramEnd"/>
+      <w:r>
+        <w:t xml:space="preserve"> choose what to be quizzed on. </w:t>
       </w:r>
     </w:p>
     <w:p>
@@ -3924,7 +3932,15 @@
         <w:ind w:left="745"/>
       </w:pPr>
       <w:r>
-        <w:t xml:space="preserve">Screenshots for what happen happens when right answer is selected, the wrong </w:t>
+        <w:t xml:space="preserve">Screenshots for </w:t>
+      </w:r>
+      <w:proofErr w:type="gramStart"/>
+      <w:r>
+        <w:t>what happen</w:t>
+      </w:r>
+      <w:proofErr w:type="gramEnd"/>
+      <w:r>
+        <w:t xml:space="preserve"> happens when right answer is selected, the wrong </w:t>
       </w:r>
       <w:proofErr w:type="gramStart"/>
       <w:r>
@@ -4569,7 +4585,7 @@
         <w:pStyle w:val="Heading2"/>
         <w:numPr>
           <w:ilvl w:val="1"/>
-          <w:numId w:val="1"/>
+          <w:numId w:val="3"/>
         </w:numPr>
       </w:pPr>
       <w:r>
@@ -4623,7 +4639,25 @@
       </w:r>
       <w:proofErr w:type="gramEnd"/>
       <w:r>
-        <w:t xml:space="preserve"> advantage by offering both English and German language for the user interface components of the application are available in both English and German, it is however important to note that user generated content will be limited to the language in which it was entered by the user.</w:t>
+        <w:t xml:space="preserve"> advantage by offering both</w:t>
+      </w:r>
+      <w:r>
+        <w:t xml:space="preserve"> the </w:t>
+      </w:r>
+      <w:r>
+        <w:t xml:space="preserve"> English and German language</w:t>
+      </w:r>
+      <w:r>
+        <w:t xml:space="preserve">s </w:t>
+      </w:r>
+      <w:r>
+        <w:t xml:space="preserve"> for the user interface components of the application, it is however important to note that user generated content will be limited to the language in which it was </w:t>
+      </w:r>
+      <w:r>
+        <w:t xml:space="preserve">created in </w:t>
+      </w:r>
+      <w:r>
+        <w:t xml:space="preserve"> by the user.</w:t>
       </w:r>
     </w:p>
     <w:p/>
@@ -4640,7 +4674,7 @@
         <w:pStyle w:val="Heading1"/>
         <w:numPr>
           <w:ilvl w:val="0"/>
-          <w:numId w:val="1"/>
+          <w:numId w:val="3"/>
         </w:numPr>
       </w:pPr>
       <w:r>
@@ -4648,6 +4682,720 @@
         <w:t xml:space="preserve">Testing </w:t>
       </w:r>
     </w:p>
+    <w:p>
+      <w:r>
+        <w:t xml:space="preserve">As mentioned earlier the application will be tested using my Galaxy A13 as my normal size device and a virtual nexus for the tablet </w:t>
+      </w:r>
+      <w:proofErr w:type="gramStart"/>
+      <w:r>
+        <w:t>device  with</w:t>
+      </w:r>
+      <w:proofErr w:type="gramEnd"/>
+      <w:r>
+        <w:t xml:space="preserve"> screen shots of the following activities and events within the application.</w:t>
+      </w:r>
+      <w:r>
+        <w:br/>
+      </w:r>
+    </w:p>
+    <w:p>
+      <w:pPr>
+        <w:pStyle w:val="ListParagraph"/>
+        <w:numPr>
+          <w:ilvl w:val="0"/>
+          <w:numId w:val="4"/>
+        </w:numPr>
+      </w:pPr>
+      <w:r>
+        <w:t>A Screenshot of the home Screen</w:t>
+      </w:r>
+    </w:p>
+    <w:p>
+      <w:pPr>
+        <w:pStyle w:val="ListParagraph"/>
+        <w:numPr>
+          <w:ilvl w:val="0"/>
+          <w:numId w:val="4"/>
+        </w:numPr>
+      </w:pPr>
+      <w:r>
+        <w:t xml:space="preserve">Opening of the edit quiz menu </w:t>
+      </w:r>
+    </w:p>
+    <w:p>
+      <w:pPr>
+        <w:pStyle w:val="ListParagraph"/>
+        <w:numPr>
+          <w:ilvl w:val="0"/>
+          <w:numId w:val="4"/>
+        </w:numPr>
+      </w:pPr>
+      <w:r>
+        <w:t xml:space="preserve">A Demonstration of a adding a new question </w:t>
+      </w:r>
+    </w:p>
+    <w:p>
+      <w:pPr>
+        <w:pStyle w:val="ListParagraph"/>
+        <w:numPr>
+          <w:ilvl w:val="0"/>
+          <w:numId w:val="4"/>
+        </w:numPr>
+      </w:pPr>
+      <w:r>
+        <w:t xml:space="preserve">A Demonstration of the show all questions menu </w:t>
+      </w:r>
+    </w:p>
+    <w:p>
+      <w:pPr>
+        <w:pStyle w:val="ListParagraph"/>
+        <w:numPr>
+          <w:ilvl w:val="0"/>
+          <w:numId w:val="4"/>
+        </w:numPr>
+      </w:pPr>
+      <w:r>
+        <w:t xml:space="preserve">Operation of the quiz functionality including: </w:t>
+      </w:r>
+    </w:p>
+    <w:p>
+      <w:pPr>
+        <w:pStyle w:val="ListParagraph"/>
+        <w:numPr>
+          <w:ilvl w:val="1"/>
+          <w:numId w:val="4"/>
+        </w:numPr>
+      </w:pPr>
+      <w:r>
+        <w:t xml:space="preserve">Screen shot of quiz topic selection </w:t>
+      </w:r>
+      <w:proofErr w:type="gramStart"/>
+      <w:r>
+        <w:t>menu</w:t>
+      </w:r>
+      <w:proofErr w:type="gramEnd"/>
+      <w:r>
+        <w:t xml:space="preserve"> </w:t>
+      </w:r>
+    </w:p>
+    <w:p>
+      <w:pPr>
+        <w:pStyle w:val="ListParagraph"/>
+        <w:numPr>
+          <w:ilvl w:val="1"/>
+          <w:numId w:val="4"/>
+        </w:numPr>
+      </w:pPr>
+      <w:r>
+        <w:t xml:space="preserve">What happen when an incorrect answer is </w:t>
+      </w:r>
+      <w:proofErr w:type="gramStart"/>
+      <w:r>
+        <w:t>selected</w:t>
+      </w:r>
+      <w:proofErr w:type="gramEnd"/>
+      <w:r>
+        <w:t xml:space="preserve"> </w:t>
+      </w:r>
+    </w:p>
+    <w:p>
+      <w:pPr>
+        <w:pStyle w:val="ListParagraph"/>
+        <w:numPr>
+          <w:ilvl w:val="1"/>
+          <w:numId w:val="4"/>
+        </w:numPr>
+      </w:pPr>
+      <w:r>
+        <w:t xml:space="preserve">What happens when a correct answer is </w:t>
+      </w:r>
+      <w:proofErr w:type="gramStart"/>
+      <w:r>
+        <w:t>selected</w:t>
+      </w:r>
+      <w:proofErr w:type="gramEnd"/>
+      <w:r>
+        <w:t xml:space="preserve"> </w:t>
+      </w:r>
+    </w:p>
+    <w:p>
+      <w:pPr>
+        <w:pStyle w:val="ListParagraph"/>
+        <w:numPr>
+          <w:ilvl w:val="1"/>
+          <w:numId w:val="4"/>
+        </w:numPr>
+      </w:pPr>
+      <w:r>
+        <w:t xml:space="preserve">The alert at the end of the quiz showing the users </w:t>
+      </w:r>
+      <w:proofErr w:type="gramStart"/>
+      <w:r>
+        <w:t>score</w:t>
+      </w:r>
+      <w:proofErr w:type="gramEnd"/>
+      <w:r>
+        <w:t xml:space="preserve"> </w:t>
+      </w:r>
+    </w:p>
+    <w:p>
+      <w:pPr>
+        <w:pStyle w:val="ListParagraph"/>
+        <w:numPr>
+          <w:ilvl w:val="1"/>
+          <w:numId w:val="4"/>
+        </w:numPr>
+      </w:pPr>
+      <w:r>
+        <w:t>The snack bar notifications when questions are added or deleted.</w:t>
+      </w:r>
+    </w:p>
+    <w:p>
+      <w:r>
+        <w:t xml:space="preserve">The testing for this will shown with both </w:t>
+      </w:r>
+      <w:proofErr w:type="gramStart"/>
+      <w:r>
+        <w:t>device</w:t>
+      </w:r>
+      <w:proofErr w:type="gramEnd"/>
+      <w:r>
+        <w:t xml:space="preserve"> in both landscape and portrait mode, The A13 Will be in Dark Mode and the Nexus</w:t>
+      </w:r>
+      <w:r>
+        <w:t xml:space="preserve"> </w:t>
+      </w:r>
+      <w:proofErr w:type="gramStart"/>
+      <w:r>
+        <w:t xml:space="preserve">10 </w:t>
+      </w:r>
+      <w:r>
+        <w:t xml:space="preserve"> will</w:t>
+      </w:r>
+      <w:proofErr w:type="gramEnd"/>
+      <w:r>
+        <w:t xml:space="preserve"> be in light mode to show the functionality in both color modes.</w:t>
+      </w:r>
+    </w:p>
+    <w:p/>
+    <w:p>
+      <w:pPr>
+        <w:pStyle w:val="Heading2"/>
+      </w:pPr>
+      <w:proofErr w:type="gramStart"/>
+      <w:r>
+        <w:t>6.1  Samsung</w:t>
+      </w:r>
+      <w:proofErr w:type="gramEnd"/>
+      <w:r>
+        <w:t xml:space="preserve"> Galaxy A13 (Portrait) </w:t>
+      </w:r>
+      <w:r>
+        <w:br/>
+      </w:r>
+    </w:p>
+    <w:p>
+      <w:pPr>
+        <w:pStyle w:val="Heading3"/>
+      </w:pPr>
+      <w:r>
+        <w:t xml:space="preserve">6.1.1 </w:t>
+      </w:r>
+      <w:r>
+        <w:t xml:space="preserve">Quiz Activity </w:t>
+      </w:r>
+    </w:p>
+    <w:p>
+      <w:r>
+        <w:rPr>
+          <w:noProof/>
+        </w:rPr>
+        <w:drawing>
+          <wp:inline distT="0" distB="0" distL="0" distR="0" wp14:anchorId="2997D829" wp14:editId="1B18664E">
+            <wp:extent cx="5937250" cy="2571750"/>
+            <wp:effectExtent l="0" t="0" r="6350" b="0"/>
+            <wp:docPr id="1692098378" name="Picture 6"/>
+            <wp:cNvGraphicFramePr>
+              <a:graphicFrameLocks xmlns:a="http://schemas.openxmlformats.org/drawingml/2006/main" noChangeAspect="1"/>
+            </wp:cNvGraphicFramePr>
+            <a:graphic xmlns:a="http://schemas.openxmlformats.org/drawingml/2006/main">
+              <a:graphicData uri="http://schemas.openxmlformats.org/drawingml/2006/picture">
+                <pic:pic xmlns:pic="http://schemas.openxmlformats.org/drawingml/2006/picture">
+                  <pic:nvPicPr>
+                    <pic:cNvPr id="0" name="Picture 9"/>
+                    <pic:cNvPicPr>
+                      <a:picLocks noChangeAspect="1" noChangeArrowheads="1"/>
+                    </pic:cNvPicPr>
+                  </pic:nvPicPr>
+                  <pic:blipFill>
+                    <a:blip r:embed="rId28" cstate="print">
+                      <a:extLst>
+                        <a:ext uri="{28A0092B-C50C-407E-A947-70E740481C1C}">
+                          <a14:useLocalDpi xmlns:a14="http://schemas.microsoft.com/office/drawing/2010/main" val="0"/>
+                        </a:ext>
+                      </a:extLst>
+                    </a:blip>
+                    <a:srcRect/>
+                    <a:stretch>
+                      <a:fillRect/>
+                    </a:stretch>
+                  </pic:blipFill>
+                  <pic:spPr bwMode="auto">
+                    <a:xfrm>
+                      <a:off x="0" y="0"/>
+                      <a:ext cx="5937250" cy="2571750"/>
+                    </a:xfrm>
+                    <a:prstGeom prst="rect">
+                      <a:avLst/>
+                    </a:prstGeom>
+                    <a:noFill/>
+                    <a:ln>
+                      <a:noFill/>
+                    </a:ln>
+                  </pic:spPr>
+                </pic:pic>
+              </a:graphicData>
+            </a:graphic>
+          </wp:inline>
+        </w:drawing>
+      </w:r>
+    </w:p>
+    <w:p/>
+    <w:p/>
+    <w:p>
+      <w:pPr>
+        <w:pStyle w:val="Heading3"/>
+      </w:pPr>
+      <w:r>
+        <w:lastRenderedPageBreak/>
+        <w:t xml:space="preserve">6.1.2 Edit Quiz Menu Activity </w:t>
+      </w:r>
+      <w:r>
+        <w:br/>
+      </w:r>
+      <w:r>
+        <w:rPr>
+          <w:noProof/>
+        </w:rPr>
+        <w:drawing>
+          <wp:inline distT="0" distB="0" distL="0" distR="0" wp14:anchorId="4566056C" wp14:editId="074C331C">
+            <wp:extent cx="5940425" cy="6391275"/>
+            <wp:effectExtent l="0" t="0" r="3175" b="9525"/>
+            <wp:docPr id="1614226566" name="Picture 7"/>
+            <wp:cNvGraphicFramePr>
+              <a:graphicFrameLocks xmlns:a="http://schemas.openxmlformats.org/drawingml/2006/main" noChangeAspect="1"/>
+            </wp:cNvGraphicFramePr>
+            <a:graphic xmlns:a="http://schemas.openxmlformats.org/drawingml/2006/main">
+              <a:graphicData uri="http://schemas.openxmlformats.org/drawingml/2006/picture">
+                <pic:pic xmlns:pic="http://schemas.openxmlformats.org/drawingml/2006/picture">
+                  <pic:nvPicPr>
+                    <pic:cNvPr id="0" name="Picture 10"/>
+                    <pic:cNvPicPr>
+                      <a:picLocks noChangeAspect="1" noChangeArrowheads="1"/>
+                    </pic:cNvPicPr>
+                  </pic:nvPicPr>
+                  <pic:blipFill>
+                    <a:blip r:embed="rId29" cstate="print">
+                      <a:extLst>
+                        <a:ext uri="{28A0092B-C50C-407E-A947-70E740481C1C}">
+                          <a14:useLocalDpi xmlns:a14="http://schemas.microsoft.com/office/drawing/2010/main" val="0"/>
+                        </a:ext>
+                      </a:extLst>
+                    </a:blip>
+                    <a:srcRect/>
+                    <a:stretch>
+                      <a:fillRect/>
+                    </a:stretch>
+                  </pic:blipFill>
+                  <pic:spPr bwMode="auto">
+                    <a:xfrm>
+                      <a:off x="0" y="0"/>
+                      <a:ext cx="5940425" cy="6391275"/>
+                    </a:xfrm>
+                    <a:prstGeom prst="rect">
+                      <a:avLst/>
+                    </a:prstGeom>
+                    <a:noFill/>
+                    <a:ln>
+                      <a:noFill/>
+                    </a:ln>
+                  </pic:spPr>
+                </pic:pic>
+              </a:graphicData>
+            </a:graphic>
+          </wp:inline>
+        </w:drawing>
+      </w:r>
+    </w:p>
+    <w:p/>
+    <w:p>
+      <w:r>
+        <w:br/>
+      </w:r>
+    </w:p>
+    <w:p>
+      <w:pPr>
+        <w:rPr>
+          <w:rFonts w:asciiTheme="majorHAnsi" w:eastAsiaTheme="majorEastAsia" w:hAnsiTheme="majorHAnsi" w:cstheme="majorBidi"/>
+          <w:color w:val="294E1C" w:themeColor="accent1" w:themeShade="7F"/>
+          <w:szCs w:val="24"/>
+        </w:rPr>
+      </w:pPr>
+      <w:r>
+        <w:br w:type="page"/>
+      </w:r>
+    </w:p>
+    <w:p>
+      <w:pPr>
+        <w:pStyle w:val="Heading3"/>
+      </w:pPr>
+      <w:r>
+        <w:lastRenderedPageBreak/>
+        <w:t xml:space="preserve">6.1.3 </w:t>
+      </w:r>
+      <w:r>
+        <w:t xml:space="preserve">Show all Questions recycler view </w:t>
+      </w:r>
+      <w:proofErr w:type="gramStart"/>
+      <w:r>
+        <w:t>activity</w:t>
+      </w:r>
+      <w:proofErr w:type="gramEnd"/>
+    </w:p>
+    <w:p>
+      <w:r>
+        <w:rPr>
+          <w:noProof/>
+        </w:rPr>
+        <w:drawing>
+          <wp:inline distT="0" distB="0" distL="0" distR="0" wp14:anchorId="10907C14" wp14:editId="4CF74533">
+            <wp:extent cx="2276914" cy="4930775"/>
+            <wp:effectExtent l="0" t="0" r="9525" b="3175"/>
+            <wp:docPr id="250528556" name="Picture 8"/>
+            <wp:cNvGraphicFramePr>
+              <a:graphicFrameLocks xmlns:a="http://schemas.openxmlformats.org/drawingml/2006/main" noChangeAspect="1"/>
+            </wp:cNvGraphicFramePr>
+            <a:graphic xmlns:a="http://schemas.openxmlformats.org/drawingml/2006/main">
+              <a:graphicData uri="http://schemas.openxmlformats.org/drawingml/2006/picture">
+                <pic:pic xmlns:pic="http://schemas.openxmlformats.org/drawingml/2006/picture">
+                  <pic:nvPicPr>
+                    <pic:cNvPr id="0" name="Picture 13"/>
+                    <pic:cNvPicPr>
+                      <a:picLocks noChangeAspect="1" noChangeArrowheads="1"/>
+                    </pic:cNvPicPr>
+                  </pic:nvPicPr>
+                  <pic:blipFill>
+                    <a:blip r:embed="rId30" cstate="print">
+                      <a:extLst>
+                        <a:ext uri="{28A0092B-C50C-407E-A947-70E740481C1C}">
+                          <a14:useLocalDpi xmlns:a14="http://schemas.microsoft.com/office/drawing/2010/main" val="0"/>
+                        </a:ext>
+                      </a:extLst>
+                    </a:blip>
+                    <a:srcRect/>
+                    <a:stretch>
+                      <a:fillRect/>
+                    </a:stretch>
+                  </pic:blipFill>
+                  <pic:spPr bwMode="auto">
+                    <a:xfrm>
+                      <a:off x="0" y="0"/>
+                      <a:ext cx="2283314" cy="4944635"/>
+                    </a:xfrm>
+                    <a:prstGeom prst="rect">
+                      <a:avLst/>
+                    </a:prstGeom>
+                    <a:noFill/>
+                    <a:ln>
+                      <a:noFill/>
+                    </a:ln>
+                  </pic:spPr>
+                </pic:pic>
+              </a:graphicData>
+            </a:graphic>
+          </wp:inline>
+        </w:drawing>
+      </w:r>
+    </w:p>
+    <w:p/>
+    <w:p/>
+    <w:p>
+      <w:pPr>
+        <w:pStyle w:val="Heading2"/>
+      </w:pPr>
+      <w:proofErr w:type="gramStart"/>
+      <w:r>
+        <w:lastRenderedPageBreak/>
+        <w:t>6.</w:t>
+      </w:r>
+      <w:r>
+        <w:t>2</w:t>
+      </w:r>
+      <w:r>
+        <w:t xml:space="preserve">  Samsung</w:t>
+      </w:r>
+      <w:proofErr w:type="gramEnd"/>
+      <w:r>
+        <w:t xml:space="preserve"> Galaxy A13 (</w:t>
+      </w:r>
+      <w:r>
+        <w:t>Landscape)</w:t>
+      </w:r>
+      <w:r>
+        <w:t xml:space="preserve"> </w:t>
+      </w:r>
+      <w:r>
+        <w:br/>
+      </w:r>
+    </w:p>
+    <w:p>
+      <w:pPr>
+        <w:pStyle w:val="Heading3"/>
+      </w:pPr>
+      <w:r>
+        <w:t>6.2.1</w:t>
+      </w:r>
+      <w:r>
+        <w:t>Quiz Activity</w:t>
+      </w:r>
+      <w:r>
+        <w:br/>
+      </w:r>
+      <w:r>
+        <w:rPr>
+          <w:noProof/>
+        </w:rPr>
+        <w:drawing>
+          <wp:inline distT="0" distB="0" distL="0" distR="0" wp14:anchorId="274789E0" wp14:editId="12346270">
+            <wp:extent cx="5930900" cy="3946525"/>
+            <wp:effectExtent l="0" t="0" r="0" b="0"/>
+            <wp:docPr id="247670120" name="Picture 2"/>
+            <wp:cNvGraphicFramePr>
+              <a:graphicFrameLocks xmlns:a="http://schemas.openxmlformats.org/drawingml/2006/main" noChangeAspect="1"/>
+            </wp:cNvGraphicFramePr>
+            <a:graphic xmlns:a="http://schemas.openxmlformats.org/drawingml/2006/main">
+              <a:graphicData uri="http://schemas.openxmlformats.org/drawingml/2006/picture">
+                <pic:pic xmlns:pic="http://schemas.openxmlformats.org/drawingml/2006/picture">
+                  <pic:nvPicPr>
+                    <pic:cNvPr id="0" name="Picture 5"/>
+                    <pic:cNvPicPr>
+                      <a:picLocks noChangeAspect="1" noChangeArrowheads="1"/>
+                    </pic:cNvPicPr>
+                  </pic:nvPicPr>
+                  <pic:blipFill>
+                    <a:blip r:embed="rId31" cstate="print">
+                      <a:extLst>
+                        <a:ext uri="{28A0092B-C50C-407E-A947-70E740481C1C}">
+                          <a14:useLocalDpi xmlns:a14="http://schemas.microsoft.com/office/drawing/2010/main" val="0"/>
+                        </a:ext>
+                      </a:extLst>
+                    </a:blip>
+                    <a:srcRect/>
+                    <a:stretch>
+                      <a:fillRect/>
+                    </a:stretch>
+                  </pic:blipFill>
+                  <pic:spPr bwMode="auto">
+                    <a:xfrm>
+                      <a:off x="0" y="0"/>
+                      <a:ext cx="5930900" cy="3946525"/>
+                    </a:xfrm>
+                    <a:prstGeom prst="rect">
+                      <a:avLst/>
+                    </a:prstGeom>
+                    <a:noFill/>
+                    <a:ln>
+                      <a:noFill/>
+                    </a:ln>
+                  </pic:spPr>
+                </pic:pic>
+              </a:graphicData>
+            </a:graphic>
+          </wp:inline>
+        </w:drawing>
+      </w:r>
+    </w:p>
+    <w:p>
+      <w:pPr>
+        <w:rPr>
+          <w:rFonts w:asciiTheme="majorHAnsi" w:eastAsiaTheme="majorEastAsia" w:hAnsiTheme="majorHAnsi" w:cstheme="majorBidi"/>
+          <w:color w:val="294E1C" w:themeColor="accent1" w:themeShade="7F"/>
+          <w:szCs w:val="24"/>
+        </w:rPr>
+      </w:pPr>
+      <w:r>
+        <w:br w:type="page"/>
+      </w:r>
+    </w:p>
+    <w:p>
+      <w:pPr>
+        <w:pStyle w:val="Heading3"/>
+      </w:pPr>
+      <w:r>
+        <w:lastRenderedPageBreak/>
+        <w:t xml:space="preserve">6.2.2 Edit Quiz Menu </w:t>
+      </w:r>
+      <w:proofErr w:type="gramStart"/>
+      <w:r>
+        <w:t>activity</w:t>
+      </w:r>
+      <w:proofErr w:type="gramEnd"/>
+      <w:r>
+        <w:t xml:space="preserve"> </w:t>
+      </w:r>
+    </w:p>
+    <w:p>
+      <w:r>
+        <w:rPr>
+          <w:noProof/>
+        </w:rPr>
+        <w:drawing>
+          <wp:inline distT="0" distB="0" distL="0" distR="0" wp14:anchorId="0615A5F5" wp14:editId="079E9266">
+            <wp:extent cx="3703202" cy="5207000"/>
+            <wp:effectExtent l="0" t="0" r="0" b="0"/>
+            <wp:docPr id="156244167" name="Picture 3"/>
+            <wp:cNvGraphicFramePr>
+              <a:graphicFrameLocks xmlns:a="http://schemas.openxmlformats.org/drawingml/2006/main" noChangeAspect="1"/>
+            </wp:cNvGraphicFramePr>
+            <a:graphic xmlns:a="http://schemas.openxmlformats.org/drawingml/2006/main">
+              <a:graphicData uri="http://schemas.openxmlformats.org/drawingml/2006/picture">
+                <pic:pic xmlns:pic="http://schemas.openxmlformats.org/drawingml/2006/picture">
+                  <pic:nvPicPr>
+                    <pic:cNvPr id="0" name="Picture 6"/>
+                    <pic:cNvPicPr>
+                      <a:picLocks noChangeAspect="1" noChangeArrowheads="1"/>
+                    </pic:cNvPicPr>
+                  </pic:nvPicPr>
+                  <pic:blipFill>
+                    <a:blip r:embed="rId32" cstate="print">
+                      <a:extLst>
+                        <a:ext uri="{28A0092B-C50C-407E-A947-70E740481C1C}">
+                          <a14:useLocalDpi xmlns:a14="http://schemas.microsoft.com/office/drawing/2010/main" val="0"/>
+                        </a:ext>
+                      </a:extLst>
+                    </a:blip>
+                    <a:srcRect/>
+                    <a:stretch>
+                      <a:fillRect/>
+                    </a:stretch>
+                  </pic:blipFill>
+                  <pic:spPr bwMode="auto">
+                    <a:xfrm>
+                      <a:off x="0" y="0"/>
+                      <a:ext cx="3714266" cy="5222556"/>
+                    </a:xfrm>
+                    <a:prstGeom prst="rect">
+                      <a:avLst/>
+                    </a:prstGeom>
+                    <a:noFill/>
+                    <a:ln>
+                      <a:noFill/>
+                    </a:ln>
+                  </pic:spPr>
+                </pic:pic>
+              </a:graphicData>
+            </a:graphic>
+          </wp:inline>
+        </w:drawing>
+      </w:r>
+    </w:p>
+    <w:p>
+      <w:pPr>
+        <w:pStyle w:val="Heading3"/>
+      </w:pPr>
+      <w:r>
+        <w:lastRenderedPageBreak/>
+        <w:t xml:space="preserve">6.2.3 </w:t>
+      </w:r>
+      <w:r>
+        <w:t>Show all Questions recycler view activity</w:t>
+      </w:r>
+      <w:r>
+        <w:br/>
+      </w:r>
+      <w:r>
+        <w:br/>
+      </w:r>
+      <w:r>
+        <w:rPr>
+          <w:noProof/>
+        </w:rPr>
+        <w:drawing>
+          <wp:inline distT="0" distB="0" distL="0" distR="0" wp14:anchorId="7D0A19B6" wp14:editId="2504868E">
+            <wp:extent cx="4203700" cy="1798049"/>
+            <wp:effectExtent l="0" t="0" r="6350" b="0"/>
+            <wp:docPr id="888480144" name="Picture 4"/>
+            <wp:cNvGraphicFramePr>
+              <a:graphicFrameLocks xmlns:a="http://schemas.openxmlformats.org/drawingml/2006/main" noChangeAspect="1"/>
+            </wp:cNvGraphicFramePr>
+            <a:graphic xmlns:a="http://schemas.openxmlformats.org/drawingml/2006/main">
+              <a:graphicData uri="http://schemas.openxmlformats.org/drawingml/2006/picture">
+                <pic:pic xmlns:pic="http://schemas.openxmlformats.org/drawingml/2006/picture">
+                  <pic:nvPicPr>
+                    <pic:cNvPr id="0" name="Picture 7"/>
+                    <pic:cNvPicPr>
+                      <a:picLocks noChangeAspect="1" noChangeArrowheads="1"/>
+                    </pic:cNvPicPr>
+                  </pic:nvPicPr>
+                  <pic:blipFill>
+                    <a:blip r:embed="rId33" cstate="print">
+                      <a:extLst>
+                        <a:ext uri="{28A0092B-C50C-407E-A947-70E740481C1C}">
+                          <a14:useLocalDpi xmlns:a14="http://schemas.microsoft.com/office/drawing/2010/main" val="0"/>
+                        </a:ext>
+                      </a:extLst>
+                    </a:blip>
+                    <a:srcRect/>
+                    <a:stretch>
+                      <a:fillRect/>
+                    </a:stretch>
+                  </pic:blipFill>
+                  <pic:spPr bwMode="auto">
+                    <a:xfrm>
+                      <a:off x="0" y="0"/>
+                      <a:ext cx="4213301" cy="1802156"/>
+                    </a:xfrm>
+                    <a:prstGeom prst="rect">
+                      <a:avLst/>
+                    </a:prstGeom>
+                    <a:noFill/>
+                    <a:ln>
+                      <a:noFill/>
+                    </a:ln>
+                  </pic:spPr>
+                </pic:pic>
+              </a:graphicData>
+            </a:graphic>
+          </wp:inline>
+        </w:drawing>
+      </w:r>
+    </w:p>
+    <w:p>
+      <w:pPr>
+        <w:pStyle w:val="Heading3"/>
+      </w:pPr>
+    </w:p>
+    <w:p>
+      <w:pPr>
+        <w:pStyle w:val="Heading3"/>
+      </w:pPr>
+      <w:r>
+        <w:br/>
+      </w:r>
+      <w:r>
+        <w:br/>
+      </w:r>
+      <w:r>
+        <w:br/>
+      </w:r>
+      <w:r>
+        <w:br/>
+      </w:r>
+      <w:r>
+        <w:br/>
+      </w:r>
+    </w:p>
+    <w:p/>
     <w:p/>
     <w:p>
       <w:pPr>
@@ -4742,7 +5490,7 @@
 </file>
 
 <file path=word/numbering.xml><?xml version="1.0" encoding="utf-8"?>
-<w:numbering xmlns:wpc="http://schemas.microsoft.com/office/word/2010/wordprocessingCanvas" xmlns:cx="http://schemas.microsoft.com/office/drawing/2014/chartex" xmlns:cx1="http://schemas.microsoft.com/office/drawing/2015/9/8/chartex" xmlns:cx2="http://schemas.microsoft.com/office/drawing/2015/10/21/chartex" xmlns:cx3="http://schemas.microsoft.com/office/drawing/2016/5/9/chartex" xmlns:cx4="http://schemas.microsoft.com/office/drawing/2016/5/10/chartex" xmlns:cx5="http://schemas.microsoft.com/office/drawing/2016/5/11/chartex" xmlns:cx6="http://schemas.microsoft.com/office/drawing/2016/5/12/chartex" xmlns:cx7="http://schemas.microsoft.com/office/drawing/2016/5/13/chartex" xmlns:cx8="http://schemas.microsoft.com/office/drawing/2016/5/14/chartex" xmlns:mc="http://schemas.openxmlformats.org/markup-compatibility/2006" xmlns:aink="http://schemas.microsoft.com/office/drawing/2016/ink" xmlns:am3d="http://schemas.microsoft.com/office/drawing/2017/model3d" xmlns:o="urn:schemas-microsoft-com:office:office" xmlns:oel="http://schemas.microsoft.com/office/2019/extlst" xmlns:r="http://schemas.openxmlformats.org/officeDocument/2006/relationships" xmlns:m="http://schemas.openxmlformats.org/officeDocument/2006/math" xmlns:v="urn:schemas-microsoft-com:vml" xmlns:wp14="http://schemas.microsoft.com/office/word/2010/wordprocessingDrawing" xmlns:wp="http://schemas.openxmlformats.org/drawingml/2006/wordprocessingDrawing" xmlns:w10="urn:schemas-microsoft-com:office:word" xmlns:w="http://schemas.openxmlformats.org/wordprocessingml/2006/main" xmlns:w14="http://schemas.microsoft.com/office/word/2010/wordml" xmlns:w15="http://schemas.microsoft.com/office/word/2012/wordml" xmlns:w16cex="http://schemas.microsoft.com/office/word/2018/wordml/cex" xmlns:w16cid="http://schemas.microsoft.com/office/word/2016/wordml/cid" xmlns:w16="http://schemas.microsoft.com/office/word/2018/wordml" xmlns:w16du="http://schemas.microsoft.com/office/word/2023/wordml/word16du" xmlns:w16sdtdh="http://schemas.microsoft.com/office/word/2020/wordml/sdtdatahash" xmlns:w16se="http://schemas.microsoft.com/office/word/2015/wordml/symex" xmlns:wpg="http://schemas.microsoft.com/office/word/2010/wordprocessingGroup" xmlns:wpi="http://schemas.microsoft.com/office/word/2010/wordprocessingInk" xmlns:wne="http://schemas.microsoft.com/office/word/2006/wordml" xmlns:wps="http://schemas.microsoft.com/office/word/2010/wordprocessingShape" mc:Ignorable="w14 w15 w16se w16cid w16 w16cex w16sdtdh wp14">
+<w:numbering xmlns:wpc="http://schemas.microsoft.com/office/word/2010/wordprocessingCanvas" xmlns:cx="http://schemas.microsoft.com/office/drawing/2014/chartex" xmlns:cx1="http://schemas.microsoft.com/office/drawing/2015/9/8/chartex" xmlns:cx2="http://schemas.microsoft.com/office/drawing/2015/10/21/chartex" xmlns:cx3="http://schemas.microsoft.com/office/drawing/2016/5/9/chartex" xmlns:cx4="http://schemas.microsoft.com/office/drawing/2016/5/10/chartex" xmlns:cx5="http://schemas.microsoft.com/office/drawing/2016/5/11/chartex" xmlns:cx6="http://schemas.microsoft.com/office/drawing/2016/5/12/chartex" xmlns:cx7="http://schemas.microsoft.com/office/drawing/2016/5/13/chartex" xmlns:cx8="http://schemas.microsoft.com/office/drawing/2016/5/14/chartex" xmlns:mc="http://schemas.openxmlformats.org/markup-compatibility/2006" xmlns:aink="http://schemas.microsoft.com/office/drawing/2016/ink" xmlns:am3d="http://schemas.microsoft.com/office/drawing/2017/model3d" xmlns:o="urn:schemas-microsoft-com:office:office" xmlns:oel="http://schemas.microsoft.com/office/2019/extlst" xmlns:r="http://schemas.openxmlformats.org/officeDocument/2006/relationships" xmlns:m="http://schemas.openxmlformats.org/officeDocument/2006/math" xmlns:v="urn:schemas-microsoft-com:vml" xmlns:wp14="http://schemas.microsoft.com/office/word/2010/wordprocessingDrawing" xmlns:wp="http://schemas.openxmlformats.org/drawingml/2006/wordprocessingDrawing" xmlns:w10="urn:schemas-microsoft-com:office:word" xmlns:w="http://schemas.openxmlformats.org/wordprocessingml/2006/main" xmlns:w14="http://schemas.microsoft.com/office/word/2010/wordml" xmlns:w15="http://schemas.microsoft.com/office/word/2012/wordml" xmlns:w16cex="http://schemas.microsoft.com/office/word/2018/wordml/cex" xmlns:w16cid="http://schemas.microsoft.com/office/word/2016/wordml/cid" xmlns:w16="http://schemas.microsoft.com/office/word/2018/wordml" xmlns:w16sdtdh="http://schemas.microsoft.com/office/word/2020/wordml/sdtdatahash" xmlns:w16se="http://schemas.microsoft.com/office/word/2015/wordml/symex" xmlns:wpg="http://schemas.microsoft.com/office/word/2010/wordprocessingGroup" xmlns:wpi="http://schemas.microsoft.com/office/word/2010/wordprocessingInk" xmlns:wne="http://schemas.microsoft.com/office/word/2006/wordml" xmlns:wps="http://schemas.microsoft.com/office/word/2010/wordprocessingShape" mc:Ignorable="w14 w15 w16se w16cid w16 w16cex w16sdtdh wp14">
   <w:abstractNum w:abstractNumId="0" w15:restartNumberingAfterBreak="0">
     <w:nsid w:val="FFFFFF89"/>
     <w:multiLevelType w:val="singleLevel"/>
@@ -4885,11 +5633,243 @@
       </w:rPr>
     </w:lvl>
   </w:abstractNum>
+  <w:abstractNum w:abstractNumId="2" w15:restartNumberingAfterBreak="0">
+    <w:nsid w:val="2DE90038"/>
+    <w:multiLevelType w:val="multilevel"/>
+    <w:tmpl w:val="214A779E"/>
+    <w:lvl w:ilvl="0">
+      <w:start w:val="5"/>
+      <w:numFmt w:val="decimal"/>
+      <w:lvlText w:val="%1"/>
+      <w:lvlJc w:val="left"/>
+      <w:pPr>
+        <w:ind w:left="360" w:hanging="360"/>
+      </w:pPr>
+      <w:rPr>
+        <w:rFonts w:hint="default"/>
+      </w:rPr>
+    </w:lvl>
+    <w:lvl w:ilvl="1">
+      <w:start w:val="6"/>
+      <w:numFmt w:val="decimal"/>
+      <w:lvlText w:val="%1.%2"/>
+      <w:lvlJc w:val="left"/>
+      <w:pPr>
+        <w:ind w:left="360" w:hanging="360"/>
+      </w:pPr>
+      <w:rPr>
+        <w:rFonts w:hint="default"/>
+      </w:rPr>
+    </w:lvl>
+    <w:lvl w:ilvl="2">
+      <w:start w:val="1"/>
+      <w:numFmt w:val="decimal"/>
+      <w:lvlText w:val="%1.%2.%3"/>
+      <w:lvlJc w:val="left"/>
+      <w:pPr>
+        <w:ind w:left="720" w:hanging="720"/>
+      </w:pPr>
+      <w:rPr>
+        <w:rFonts w:hint="default"/>
+      </w:rPr>
+    </w:lvl>
+    <w:lvl w:ilvl="3">
+      <w:start w:val="1"/>
+      <w:numFmt w:val="decimal"/>
+      <w:lvlText w:val="%1.%2.%3.%4"/>
+      <w:lvlJc w:val="left"/>
+      <w:pPr>
+        <w:ind w:left="720" w:hanging="720"/>
+      </w:pPr>
+      <w:rPr>
+        <w:rFonts w:hint="default"/>
+      </w:rPr>
+    </w:lvl>
+    <w:lvl w:ilvl="4">
+      <w:start w:val="1"/>
+      <w:numFmt w:val="decimal"/>
+      <w:lvlText w:val="%1.%2.%3.%4.%5"/>
+      <w:lvlJc w:val="left"/>
+      <w:pPr>
+        <w:ind w:left="1080" w:hanging="1080"/>
+      </w:pPr>
+      <w:rPr>
+        <w:rFonts w:hint="default"/>
+      </w:rPr>
+    </w:lvl>
+    <w:lvl w:ilvl="5">
+      <w:start w:val="1"/>
+      <w:numFmt w:val="decimal"/>
+      <w:lvlText w:val="%1.%2.%3.%4.%5.%6"/>
+      <w:lvlJc w:val="left"/>
+      <w:pPr>
+        <w:ind w:left="1440" w:hanging="1440"/>
+      </w:pPr>
+      <w:rPr>
+        <w:rFonts w:hint="default"/>
+      </w:rPr>
+    </w:lvl>
+    <w:lvl w:ilvl="6">
+      <w:start w:val="1"/>
+      <w:numFmt w:val="decimal"/>
+      <w:lvlText w:val="%1.%2.%3.%4.%5.%6.%7"/>
+      <w:lvlJc w:val="left"/>
+      <w:pPr>
+        <w:ind w:left="1440" w:hanging="1440"/>
+      </w:pPr>
+      <w:rPr>
+        <w:rFonts w:hint="default"/>
+      </w:rPr>
+    </w:lvl>
+    <w:lvl w:ilvl="7">
+      <w:start w:val="1"/>
+      <w:numFmt w:val="decimal"/>
+      <w:lvlText w:val="%1.%2.%3.%4.%5.%6.%7.%8"/>
+      <w:lvlJc w:val="left"/>
+      <w:pPr>
+        <w:ind w:left="1800" w:hanging="1800"/>
+      </w:pPr>
+      <w:rPr>
+        <w:rFonts w:hint="default"/>
+      </w:rPr>
+    </w:lvl>
+    <w:lvl w:ilvl="8">
+      <w:start w:val="1"/>
+      <w:numFmt w:val="decimal"/>
+      <w:lvlText w:val="%1.%2.%3.%4.%5.%6.%7.%8.%9"/>
+      <w:lvlJc w:val="left"/>
+      <w:pPr>
+        <w:ind w:left="1800" w:hanging="1800"/>
+      </w:pPr>
+      <w:rPr>
+        <w:rFonts w:hint="default"/>
+      </w:rPr>
+    </w:lvl>
+  </w:abstractNum>
+  <w:abstractNum w:abstractNumId="3" w15:restartNumberingAfterBreak="0">
+    <w:nsid w:val="74EB32C4"/>
+    <w:multiLevelType w:val="hybridMultilevel"/>
+    <w:tmpl w:val="6BE80A92"/>
+    <w:lvl w:ilvl="0" w:tplc="04090001">
+      <w:start w:val="1"/>
+      <w:numFmt w:val="bullet"/>
+      <w:lvlText w:val=""/>
+      <w:lvlJc w:val="left"/>
+      <w:pPr>
+        <w:ind w:left="720" w:hanging="360"/>
+      </w:pPr>
+      <w:rPr>
+        <w:rFonts w:ascii="Symbol" w:hAnsi="Symbol" w:hint="default"/>
+      </w:rPr>
+    </w:lvl>
+    <w:lvl w:ilvl="1" w:tplc="04090003">
+      <w:start w:val="1"/>
+      <w:numFmt w:val="bullet"/>
+      <w:lvlText w:val="o"/>
+      <w:lvlJc w:val="left"/>
+      <w:pPr>
+        <w:ind w:left="1440" w:hanging="360"/>
+      </w:pPr>
+      <w:rPr>
+        <w:rFonts w:ascii="Courier New" w:hAnsi="Courier New" w:cs="Courier New" w:hint="default"/>
+      </w:rPr>
+    </w:lvl>
+    <w:lvl w:ilvl="2" w:tplc="04090005">
+      <w:start w:val="1"/>
+      <w:numFmt w:val="bullet"/>
+      <w:lvlText w:val=""/>
+      <w:lvlJc w:val="left"/>
+      <w:pPr>
+        <w:ind w:left="2160" w:hanging="360"/>
+      </w:pPr>
+      <w:rPr>
+        <w:rFonts w:ascii="Wingdings" w:hAnsi="Wingdings" w:hint="default"/>
+      </w:rPr>
+    </w:lvl>
+    <w:lvl w:ilvl="3" w:tplc="04090001" w:tentative="1">
+      <w:start w:val="1"/>
+      <w:numFmt w:val="bullet"/>
+      <w:lvlText w:val=""/>
+      <w:lvlJc w:val="left"/>
+      <w:pPr>
+        <w:ind w:left="2880" w:hanging="360"/>
+      </w:pPr>
+      <w:rPr>
+        <w:rFonts w:ascii="Symbol" w:hAnsi="Symbol" w:hint="default"/>
+      </w:rPr>
+    </w:lvl>
+    <w:lvl w:ilvl="4" w:tplc="04090003" w:tentative="1">
+      <w:start w:val="1"/>
+      <w:numFmt w:val="bullet"/>
+      <w:lvlText w:val="o"/>
+      <w:lvlJc w:val="left"/>
+      <w:pPr>
+        <w:ind w:left="3600" w:hanging="360"/>
+      </w:pPr>
+      <w:rPr>
+        <w:rFonts w:ascii="Courier New" w:hAnsi="Courier New" w:cs="Courier New" w:hint="default"/>
+      </w:rPr>
+    </w:lvl>
+    <w:lvl w:ilvl="5" w:tplc="04090005" w:tentative="1">
+      <w:start w:val="1"/>
+      <w:numFmt w:val="bullet"/>
+      <w:lvlText w:val=""/>
+      <w:lvlJc w:val="left"/>
+      <w:pPr>
+        <w:ind w:left="4320" w:hanging="360"/>
+      </w:pPr>
+      <w:rPr>
+        <w:rFonts w:ascii="Wingdings" w:hAnsi="Wingdings" w:hint="default"/>
+      </w:rPr>
+    </w:lvl>
+    <w:lvl w:ilvl="6" w:tplc="04090001" w:tentative="1">
+      <w:start w:val="1"/>
+      <w:numFmt w:val="bullet"/>
+      <w:lvlText w:val=""/>
+      <w:lvlJc w:val="left"/>
+      <w:pPr>
+        <w:ind w:left="5040" w:hanging="360"/>
+      </w:pPr>
+      <w:rPr>
+        <w:rFonts w:ascii="Symbol" w:hAnsi="Symbol" w:hint="default"/>
+      </w:rPr>
+    </w:lvl>
+    <w:lvl w:ilvl="7" w:tplc="04090003" w:tentative="1">
+      <w:start w:val="1"/>
+      <w:numFmt w:val="bullet"/>
+      <w:lvlText w:val="o"/>
+      <w:lvlJc w:val="left"/>
+      <w:pPr>
+        <w:ind w:left="5760" w:hanging="360"/>
+      </w:pPr>
+      <w:rPr>
+        <w:rFonts w:ascii="Courier New" w:hAnsi="Courier New" w:cs="Courier New" w:hint="default"/>
+      </w:rPr>
+    </w:lvl>
+    <w:lvl w:ilvl="8" w:tplc="04090005" w:tentative="1">
+      <w:start w:val="1"/>
+      <w:numFmt w:val="bullet"/>
+      <w:lvlText w:val=""/>
+      <w:lvlJc w:val="left"/>
+      <w:pPr>
+        <w:ind w:left="6480" w:hanging="360"/>
+      </w:pPr>
+      <w:rPr>
+        <w:rFonts w:ascii="Wingdings" w:hAnsi="Wingdings" w:hint="default"/>
+      </w:rPr>
+    </w:lvl>
+  </w:abstractNum>
   <w:num w:numId="1" w16cid:durableId="1521353989">
     <w:abstractNumId w:val="1"/>
   </w:num>
   <w:num w:numId="2" w16cid:durableId="898133162">
     <w:abstractNumId w:val="0"/>
+  </w:num>
+  <w:num w:numId="3" w16cid:durableId="1199270851">
+    <w:abstractNumId w:val="2"/>
+  </w:num>
+  <w:num w:numId="4" w16cid:durableId="933787655">
+    <w:abstractNumId w:val="3"/>
   </w:num>
 </w:numbering>
 </file>
@@ -5367,6 +6347,7 @@
   <w:style w:type="character" w:default="1" w:styleId="DefaultParagraphFont">
     <w:name w:val="Default Paragraph Font"/>
     <w:uiPriority w:val="1"/>
+    <w:semiHidden/>
     <w:unhideWhenUsed/>
   </w:style>
   <w:style w:type="table" w:default="1" w:styleId="TableNormal">

</xml_diff>